<commit_message>
Prototype 2 Test A
</commit_message>
<xml_diff>
--- a/Prototype 2/Testing Plan Material Selection in XR.docx
+++ b/Prototype 2/Testing Plan Material Selection in XR.docx
@@ -46,39 +46,32 @@
           <w:sz w:val="32"/>
           <w:szCs w:val="32"/>
         </w:rPr>
-        <w:t xml:space="preserve"> for interactive prototype 1</w:t>
+        <w:t xml:space="preserve"> for interactive prototype </w:t>
+      </w:r>
+      <w:r>
+        <w:rPr>
+          <w:b/>
+          <w:bCs/>
+          <w:sz w:val="32"/>
+          <w:szCs w:val="32"/>
+        </w:rPr>
+        <w:t>2</w:t>
       </w:r>
     </w:p>
     <w:p/>
     <w:p>
-      <w:r>
-        <w:rPr>
-          <w:rFonts w:ascii="Segoe UI" w:hAnsi="Segoe UI" w:cs="Segoe UI"/>
-          <w:spacing w:val="2"/>
-        </w:rPr>
-        <w:t xml:space="preserve">This project is an Odoo app where material selections are manually uploaded and updated for </w:t>
-      </w:r>
-      <w:r>
-        <w:rPr>
-          <w:rFonts w:ascii="Segoe UI" w:hAnsi="Segoe UI" w:cs="Segoe UI"/>
-          <w:spacing w:val="2"/>
-        </w:rPr>
-        <w:t>clients but</w:t>
-      </w:r>
-      <w:r>
-        <w:rPr>
-          <w:rFonts w:ascii="Segoe UI" w:hAnsi="Segoe UI" w:cs="Segoe UI"/>
-          <w:spacing w:val="2"/>
-        </w:rPr>
-        <w:t xml:space="preserve"> now enhanced with XR for viewing and interacting with materials. It allows users to shortlist new uploads from vendors and visualise them in different lighting conditions. This way, clients can explore materials from their office instead of visiting multiple stores.</w:t>
-      </w:r>
-    </w:p>
-    <w:p>
-      <w:pPr>
-        <w:rPr>
-          <w:rFonts w:ascii="Segoe UI" w:hAnsi="Segoe UI" w:cs="Segoe UI"/>
-        </w:rPr>
-      </w:pPr>
+      <w:pPr>
+        <w:rPr>
+          <w:rFonts w:ascii="Segoe UI" w:hAnsi="Segoe UI" w:cs="Segoe UI"/>
+        </w:rPr>
+      </w:pPr>
+      <w:r>
+        <w:rPr>
+          <w:rFonts w:ascii="Segoe UI" w:hAnsi="Segoe UI" w:cs="Segoe UI"/>
+          <w:spacing w:val="2"/>
+        </w:rPr>
+        <w:t>The</w:t>
+      </w:r>
     </w:p>
     <w:p>
       <w:pPr>
@@ -366,7 +359,6 @@
           <w:rFonts w:ascii="Segoe UI" w:hAnsi="Segoe UI" w:cs="Segoe UI"/>
           <w:spacing w:val="2"/>
         </w:rPr>
-        <w:lastRenderedPageBreak/>
         <w:t>Whether users can move and adjust their viewpoint easily.</w:t>
       </w:r>
     </w:p>
@@ -891,6 +883,7 @@
           <w:lang w:val="en-AU" w:eastAsia="en-US"/>
           <w14:ligatures w14:val="standardContextual"/>
         </w:rPr>
+        <w:lastRenderedPageBreak/>
         <w:t>During the testing process, I will observe and record users as they interact with the prototype, encouraging them to think aloud to express their thoughts and decision-making. I will take notes on users’ behaviours, difficulties, and comments related to each task. Additionally, I will use screen recording to capture interactions and may record short post-task interviews to gather users’ feedback and reflections.</w:t>
       </w:r>
     </w:p>
@@ -1448,7 +1441,6 @@
           <w:lang w:val="en-AU" w:eastAsia="en-US"/>
           <w14:ligatures w14:val="standardContextual"/>
         </w:rPr>
-        <w:lastRenderedPageBreak/>
         <w:t xml:space="preserve">Task 2 - You are shortlisting the materials </w:t>
       </w:r>
     </w:p>
@@ -1593,6 +1585,7 @@
           <w:rFonts w:ascii="Segoe UI" w:hAnsi="Segoe UI" w:cs="Segoe UI"/>
           <w:spacing w:val="2"/>
         </w:rPr>
+        <w:lastRenderedPageBreak/>
         <w:t>Thank and Debrief (1 minute)</w:t>
       </w:r>
     </w:p>

</xml_diff>